<commit_message>
expanded report to include input/output structure and revised the algorithm
</commit_message>
<xml_diff>
--- a/huntTheWumpus/Final Project.docx
+++ b/huntTheWumpus/Final Project.docx
@@ -41,7 +41,31 @@
         <w:rPr>
           <w:sz w:val="28"/>
         </w:rPr>
-        <w:t xml:space="preserve">For testing purposes, the game entities will be static, not randomized. A map with locations of the entities will </w:t>
+        <w:t xml:space="preserve">For </w:t>
+      </w:r>
+      <w:r>
+        <w:rPr>
+          <w:sz w:val="28"/>
+        </w:rPr>
+        <w:t>the</w:t>
+      </w:r>
+      <w:r>
+        <w:rPr>
+          <w:sz w:val="28"/>
+        </w:rPr>
+        <w:t xml:space="preserve"> purposes</w:t>
+      </w:r>
+      <w:r>
+        <w:rPr>
+          <w:sz w:val="28"/>
+        </w:rPr>
+        <w:t xml:space="preserve"> of this project</w:t>
+      </w:r>
+      <w:r>
+        <w:rPr>
+          <w:sz w:val="28"/>
+        </w:rPr>
+        <w:t xml:space="preserve">, the game entities will be static, not randomized. A map with locations of the entities will </w:t>
       </w:r>
       <w:r>
         <w:rPr>
@@ -87,27 +111,13 @@
         <w:rPr>
           <w:sz w:val="28"/>
         </w:rPr>
-        <w:t xml:space="preserve">The Wumpus </w:t>
-      </w:r>
-      <w:bookmarkStart w:id="0" w:name="_GoBack"/>
-      <w:r>
-        <w:rPr>
-          <w:sz w:val="28"/>
-        </w:rPr>
-        <w:t>lives in a cave system with 20 rooms. Each room has three tunnel</w:t>
-      </w:r>
-      <w:r>
-        <w:rPr>
-          <w:sz w:val="28"/>
-        </w:rPr>
-        <w:t xml:space="preserve">s connecting to </w:t>
-      </w:r>
-      <w:bookmarkEnd w:id="0"/>
-      <w:r>
-        <w:rPr>
-          <w:sz w:val="28"/>
-        </w:rPr>
-        <w:t xml:space="preserve">other rooms. </w:t>
+        <w:t>The Wumpus lives in a cave system with 20 rooms. Each room has three tunnel</w:t>
+      </w:r>
+      <w:r>
+        <w:rPr>
+          <w:sz w:val="28"/>
+        </w:rPr>
+        <w:t xml:space="preserve">s connecting to other rooms. </w:t>
       </w:r>
     </w:p>
     <w:p>
@@ -198,7 +208,19 @@
         <w:rPr>
           <w:sz w:val="28"/>
         </w:rPr>
-        <w:t>If you enter, the bat grabs you and deposits you in another room at random. (Which might be troublesome.)</w:t>
+        <w:t xml:space="preserve">If you enter, the bat grabs you and </w:t>
+      </w:r>
+      <w:r>
+        <w:rPr>
+          <w:sz w:val="28"/>
+        </w:rPr>
+        <w:t>Takes you back to the start</w:t>
+      </w:r>
+      <w:r>
+        <w:rPr>
+          <w:sz w:val="28"/>
+        </w:rPr>
+        <w:t xml:space="preserve">. </w:t>
       </w:r>
     </w:p>
     <w:p>
@@ -382,19 +404,19 @@
         <w:rPr>
           <w:sz w:val="28"/>
         </w:rPr>
-        <w:t xml:space="preserve"> (DON</w:t>
-      </w:r>
-      <w:r>
-        <w:rPr>
-          <w:sz w:val="28"/>
-        </w:rPr>
-        <w:t>’</w:t>
-      </w:r>
-      <w:r>
-        <w:rPr>
-          <w:sz w:val="28"/>
-        </w:rPr>
-        <w:t xml:space="preserve">T MISS). </w:t>
+        <w:t xml:space="preserve"> (</w:t>
+      </w:r>
+      <w:r>
+        <w:rPr>
+          <w:sz w:val="28"/>
+        </w:rPr>
+        <w:t>MAKE IT COUNT</w:t>
+      </w:r>
+      <w:r>
+        <w:rPr>
+          <w:sz w:val="28"/>
+        </w:rPr>
+        <w:t xml:space="preserve">). </w:t>
       </w:r>
     </w:p>
     <w:p>
@@ -412,7 +434,6 @@
         <w:rPr>
           <w:sz w:val="28"/>
         </w:rPr>
-        <w:lastRenderedPageBreak/>
         <w:t xml:space="preserve">Your arrow can be shot into any adjacent room. </w:t>
       </w:r>
     </w:p>
@@ -431,6 +452,7 @@
         <w:rPr>
           <w:sz w:val="28"/>
         </w:rPr>
+        <w:lastRenderedPageBreak/>
         <w:t>If the arrow hits the Wumpus, you win.</w:t>
       </w:r>
     </w:p>
@@ -697,32 +719,20 @@
         <w:rPr>
           <w:sz w:val="28"/>
         </w:rPr>
-        <w:t>The program will start with a standard title.</w:t>
-      </w:r>
-    </w:p>
-    <w:p>
-      <w:pPr>
-        <w:rPr>
-          <w:sz w:val="28"/>
-        </w:rPr>
-      </w:pPr>
-      <w:r>
-        <w:rPr>
-          <w:sz w:val="28"/>
-        </w:rPr>
-        <w:t xml:space="preserve">The program will read in </w:t>
-      </w:r>
-      <w:r>
-        <w:rPr>
-          <w:sz w:val="28"/>
-        </w:rPr>
-        <w:t xml:space="preserve">and store </w:t>
-      </w:r>
-      <w:r>
-        <w:rPr>
-          <w:sz w:val="28"/>
-        </w:rPr>
-        <w:t>statistics from previous games:</w:t>
+        <w:t>Whole program will be while loop: after completing each menu selection, user will be returned to menu (clear screen and reprint title and menu). Title and menu will be string arrays and printed with same function.</w:t>
+      </w:r>
+    </w:p>
+    <w:p>
+      <w:pPr>
+        <w:rPr>
+          <w:sz w:val="28"/>
+        </w:rPr>
+      </w:pPr>
+      <w:r>
+        <w:rPr>
+          <w:sz w:val="28"/>
+        </w:rPr>
+        <w:t>The program will use a switch case menu to offer users the following options:</w:t>
       </w:r>
     </w:p>
     <w:p>
@@ -730,17 +740,17 @@
         <w:pStyle w:val="ListParagraph"/>
         <w:numPr>
           <w:ilvl w:val="0"/>
-          <w:numId w:val="4"/>
-        </w:numPr>
-        <w:rPr>
-          <w:sz w:val="28"/>
-        </w:rPr>
-      </w:pPr>
-      <w:r>
-        <w:rPr>
-          <w:sz w:val="28"/>
-        </w:rPr>
-        <w:t>Number of games played</w:t>
+          <w:numId w:val="6"/>
+        </w:numPr>
+        <w:rPr>
+          <w:sz w:val="28"/>
+        </w:rPr>
+      </w:pPr>
+      <w:r>
+        <w:rPr>
+          <w:sz w:val="28"/>
+        </w:rPr>
+        <w:t>View Instructions</w:t>
       </w:r>
     </w:p>
     <w:p>
@@ -748,17 +758,321 @@
         <w:pStyle w:val="ListParagraph"/>
         <w:numPr>
           <w:ilvl w:val="0"/>
-          <w:numId w:val="4"/>
-        </w:numPr>
-        <w:rPr>
-          <w:sz w:val="28"/>
-        </w:rPr>
-      </w:pPr>
-      <w:r>
-        <w:rPr>
-          <w:sz w:val="28"/>
-        </w:rPr>
-        <w:t>Number of Victories</w:t>
+          <w:numId w:val="6"/>
+        </w:numPr>
+        <w:rPr>
+          <w:sz w:val="28"/>
+        </w:rPr>
+      </w:pPr>
+      <w:r>
+        <w:rPr>
+          <w:sz w:val="28"/>
+        </w:rPr>
+        <w:t>View Statistics</w:t>
+      </w:r>
+    </w:p>
+    <w:p>
+      <w:pPr>
+        <w:pStyle w:val="ListParagraph"/>
+        <w:numPr>
+          <w:ilvl w:val="0"/>
+          <w:numId w:val="6"/>
+        </w:numPr>
+        <w:rPr>
+          <w:sz w:val="28"/>
+        </w:rPr>
+      </w:pPr>
+      <w:r>
+        <w:rPr>
+          <w:sz w:val="28"/>
+        </w:rPr>
+        <w:t>Play Game</w:t>
+      </w:r>
+    </w:p>
+    <w:p>
+      <w:pPr>
+        <w:pStyle w:val="ListParagraph"/>
+        <w:numPr>
+          <w:ilvl w:val="0"/>
+          <w:numId w:val="6"/>
+        </w:numPr>
+        <w:rPr>
+          <w:sz w:val="28"/>
+        </w:rPr>
+      </w:pPr>
+      <w:r>
+        <w:rPr>
+          <w:sz w:val="28"/>
+        </w:rPr>
+        <w:t>Exit Program</w:t>
+      </w:r>
+    </w:p>
+    <w:p>
+      <w:pPr>
+        <w:rPr>
+          <w:sz w:val="28"/>
+        </w:rPr>
+      </w:pPr>
+      <w:r>
+        <w:rPr>
+          <w:sz w:val="28"/>
+        </w:rPr>
+        <w:t>Instructions</w:t>
+      </w:r>
+    </w:p>
+    <w:p>
+      <w:pPr>
+        <w:pStyle w:val="ListParagraph"/>
+        <w:numPr>
+          <w:ilvl w:val="0"/>
+          <w:numId w:val="7"/>
+        </w:numPr>
+        <w:rPr>
+          <w:sz w:val="28"/>
+        </w:rPr>
+      </w:pPr>
+      <w:r>
+        <w:rPr>
+          <w:sz w:val="28"/>
+        </w:rPr>
+        <w:t>Read in instructions from file if needed (first time only)</w:t>
+      </w:r>
+    </w:p>
+    <w:p>
+      <w:pPr>
+        <w:pStyle w:val="ListParagraph"/>
+        <w:numPr>
+          <w:ilvl w:val="0"/>
+          <w:numId w:val="7"/>
+        </w:numPr>
+        <w:rPr>
+          <w:sz w:val="28"/>
+        </w:rPr>
+      </w:pPr>
+      <w:r>
+        <w:rPr>
+          <w:sz w:val="28"/>
+        </w:rPr>
+        <w:t>File can be found in directory with source, named “instructions.txt”</w:t>
+      </w:r>
+    </w:p>
+    <w:p>
+      <w:pPr>
+        <w:pStyle w:val="ListParagraph"/>
+        <w:numPr>
+          <w:ilvl w:val="0"/>
+          <w:numId w:val="7"/>
+        </w:numPr>
+        <w:rPr>
+          <w:sz w:val="28"/>
+        </w:rPr>
+      </w:pPr>
+      <w:r>
+        <w:rPr>
+          <w:sz w:val="28"/>
+        </w:rPr>
+        <w:t>Print text to console</w:t>
+      </w:r>
+    </w:p>
+    <w:p>
+      <w:pPr>
+        <w:rPr>
+          <w:sz w:val="28"/>
+        </w:rPr>
+      </w:pPr>
+      <w:r>
+        <w:rPr>
+          <w:sz w:val="28"/>
+        </w:rPr>
+        <w:t>Statistics</w:t>
+      </w:r>
+    </w:p>
+    <w:p>
+      <w:pPr>
+        <w:pStyle w:val="ListParagraph"/>
+        <w:numPr>
+          <w:ilvl w:val="0"/>
+          <w:numId w:val="7"/>
+        </w:numPr>
+        <w:rPr>
+          <w:sz w:val="28"/>
+        </w:rPr>
+      </w:pPr>
+      <w:r>
+        <w:rPr>
+          <w:sz w:val="28"/>
+        </w:rPr>
+        <w:t xml:space="preserve">Read in </w:t>
+      </w:r>
+      <w:r>
+        <w:rPr>
+          <w:sz w:val="28"/>
+        </w:rPr>
+        <w:t>statistics</w:t>
+      </w:r>
+      <w:r>
+        <w:rPr>
+          <w:sz w:val="28"/>
+        </w:rPr>
+        <w:t xml:space="preserve"> from file if needed (first time only)</w:t>
+      </w:r>
+    </w:p>
+    <w:p>
+      <w:pPr>
+        <w:pStyle w:val="ListParagraph"/>
+        <w:numPr>
+          <w:ilvl w:val="0"/>
+          <w:numId w:val="7"/>
+        </w:numPr>
+        <w:rPr>
+          <w:sz w:val="28"/>
+        </w:rPr>
+      </w:pPr>
+      <w:r>
+        <w:rPr>
+          <w:sz w:val="28"/>
+        </w:rPr>
+        <w:t>File can be found in directory with source, named “</w:t>
+      </w:r>
+      <w:r>
+        <w:rPr>
+          <w:sz w:val="28"/>
+        </w:rPr>
+        <w:t>stat</w:t>
+      </w:r>
+      <w:r>
+        <w:rPr>
+          <w:sz w:val="28"/>
+        </w:rPr>
+        <w:t>s.txt”</w:t>
+      </w:r>
+    </w:p>
+    <w:p>
+      <w:pPr>
+        <w:pStyle w:val="ListParagraph"/>
+        <w:numPr>
+          <w:ilvl w:val="0"/>
+          <w:numId w:val="7"/>
+        </w:numPr>
+        <w:rPr>
+          <w:sz w:val="28"/>
+        </w:rPr>
+      </w:pPr>
+      <w:r>
+        <w:rPr>
+          <w:sz w:val="28"/>
+        </w:rPr>
+        <w:t>Print stats to console</w:t>
+      </w:r>
+    </w:p>
+    <w:p>
+      <w:pPr>
+        <w:rPr>
+          <w:sz w:val="28"/>
+        </w:rPr>
+      </w:pPr>
+      <w:r>
+        <w:rPr>
+          <w:sz w:val="28"/>
+        </w:rPr>
+        <w:t>Play</w:t>
+      </w:r>
+    </w:p>
+    <w:p>
+      <w:pPr>
+        <w:pStyle w:val="ListParagraph"/>
+        <w:numPr>
+          <w:ilvl w:val="0"/>
+          <w:numId w:val="7"/>
+        </w:numPr>
+        <w:rPr>
+          <w:sz w:val="28"/>
+        </w:rPr>
+      </w:pPr>
+      <w:r>
+        <w:rPr>
+          <w:sz w:val="28"/>
+        </w:rPr>
+        <w:t>Warn that exiting program early will not save statistics</w:t>
+      </w:r>
+      <w:r>
+        <w:rPr>
+          <w:sz w:val="28"/>
+        </w:rPr>
+        <w:t>, and inform user where stats may be viewed</w:t>
+      </w:r>
+    </w:p>
+    <w:p>
+      <w:pPr>
+        <w:pStyle w:val="ListParagraph"/>
+        <w:numPr>
+          <w:ilvl w:val="0"/>
+          <w:numId w:val="7"/>
+        </w:numPr>
+        <w:rPr>
+          <w:sz w:val="28"/>
+        </w:rPr>
+      </w:pPr>
+      <w:r>
+        <w:rPr>
+          <w:sz w:val="28"/>
+        </w:rPr>
+        <w:lastRenderedPageBreak/>
+        <w:t>Read in statistics from file if needed (</w:t>
+      </w:r>
+      <w:r>
+        <w:rPr>
+          <w:sz w:val="28"/>
+        </w:rPr>
+        <w:t>if user did not load in main menu</w:t>
+      </w:r>
+      <w:r>
+        <w:rPr>
+          <w:sz w:val="28"/>
+        </w:rPr>
+        <w:t>)</w:t>
+      </w:r>
+    </w:p>
+    <w:p>
+      <w:pPr>
+        <w:pStyle w:val="ListParagraph"/>
+        <w:numPr>
+          <w:ilvl w:val="0"/>
+          <w:numId w:val="7"/>
+        </w:numPr>
+        <w:rPr>
+          <w:sz w:val="28"/>
+        </w:rPr>
+      </w:pPr>
+      <w:r>
+        <w:rPr>
+          <w:sz w:val="28"/>
+        </w:rPr>
+        <w:t>Load map</w:t>
+      </w:r>
+      <w:r>
+        <w:rPr>
+          <w:sz w:val="28"/>
+        </w:rPr>
+        <w:t xml:space="preserve"> if needed (first time only)</w:t>
+      </w:r>
+    </w:p>
+    <w:p>
+      <w:pPr>
+        <w:pStyle w:val="ListParagraph"/>
+        <w:numPr>
+          <w:ilvl w:val="0"/>
+          <w:numId w:val="7"/>
+        </w:numPr>
+        <w:rPr>
+          <w:sz w:val="28"/>
+        </w:rPr>
+      </w:pPr>
+      <w:r>
+        <w:rPr>
+          <w:sz w:val="28"/>
+        </w:rPr>
+        <w:t>Start game loop:</w:t>
       </w:r>
     </w:p>
     <w:p>
@@ -766,17 +1080,257 @@
         <w:pStyle w:val="ListParagraph"/>
         <w:numPr>
           <w:ilvl w:val="1"/>
-          <w:numId w:val="4"/>
-        </w:numPr>
-        <w:rPr>
-          <w:sz w:val="28"/>
-        </w:rPr>
-      </w:pPr>
-      <w:r>
-        <w:rPr>
-          <w:sz w:val="28"/>
-        </w:rPr>
-        <w:t>Percentage of this outcome</w:t>
+          <w:numId w:val="9"/>
+        </w:numPr>
+        <w:rPr>
+          <w:sz w:val="28"/>
+        </w:rPr>
+      </w:pPr>
+      <w:r>
+        <w:rPr>
+          <w:sz w:val="28"/>
+        </w:rPr>
+        <w:t>Check if player is in room with Wumpus, Bat or Pit</w:t>
+      </w:r>
+    </w:p>
+    <w:p>
+      <w:pPr>
+        <w:pStyle w:val="ListParagraph"/>
+        <w:numPr>
+          <w:ilvl w:val="2"/>
+          <w:numId w:val="9"/>
+        </w:numPr>
+        <w:rPr>
+          <w:sz w:val="28"/>
+        </w:rPr>
+      </w:pPr>
+      <w:r>
+        <w:rPr>
+          <w:sz w:val="28"/>
+        </w:rPr>
+        <w:t>Order is important: Wumpus trumps all, but Bat can save player from Pit.</w:t>
+      </w:r>
+    </w:p>
+    <w:p>
+      <w:pPr>
+        <w:pStyle w:val="ListParagraph"/>
+        <w:numPr>
+          <w:ilvl w:val="1"/>
+          <w:numId w:val="9"/>
+        </w:numPr>
+        <w:rPr>
+          <w:sz w:val="28"/>
+        </w:rPr>
+      </w:pPr>
+      <w:r>
+        <w:rPr>
+          <w:sz w:val="28"/>
+        </w:rPr>
+        <w:t>Check for nearby hazards and print warnings</w:t>
+      </w:r>
+    </w:p>
+    <w:p>
+      <w:pPr>
+        <w:pStyle w:val="ListParagraph"/>
+        <w:numPr>
+          <w:ilvl w:val="1"/>
+          <w:numId w:val="9"/>
+        </w:numPr>
+        <w:rPr>
+          <w:sz w:val="28"/>
+        </w:rPr>
+      </w:pPr>
+      <w:r>
+        <w:rPr>
+          <w:sz w:val="28"/>
+        </w:rPr>
+        <w:t>Print current room and valid exits</w:t>
+      </w:r>
+    </w:p>
+    <w:p>
+      <w:pPr>
+        <w:pStyle w:val="ListParagraph"/>
+        <w:numPr>
+          <w:ilvl w:val="1"/>
+          <w:numId w:val="9"/>
+        </w:numPr>
+        <w:rPr>
+          <w:sz w:val="28"/>
+        </w:rPr>
+      </w:pPr>
+      <w:r>
+        <w:rPr>
+          <w:sz w:val="28"/>
+        </w:rPr>
+        <w:t>Prompt for game action</w:t>
+      </w:r>
+      <w:r>
+        <w:rPr>
+          <w:sz w:val="28"/>
+        </w:rPr>
+        <w:t>: ([</w:t>
+      </w:r>
+      <w:r>
+        <w:rPr>
+          <w:sz w:val="28"/>
+        </w:rPr>
+        <w:t>M</w:t>
+      </w:r>
+      <w:r>
+        <w:rPr>
+          <w:sz w:val="28"/>
+        </w:rPr>
+        <w:t>]ove Player or [S]</w:t>
+      </w:r>
+      <w:r>
+        <w:rPr>
+          <w:sz w:val="28"/>
+        </w:rPr>
+        <w:t>hoot arrow</w:t>
+      </w:r>
+    </w:p>
+    <w:p>
+      <w:pPr>
+        <w:pStyle w:val="ListParagraph"/>
+        <w:numPr>
+          <w:ilvl w:val="1"/>
+          <w:numId w:val="9"/>
+        </w:numPr>
+        <w:rPr>
+          <w:sz w:val="28"/>
+        </w:rPr>
+      </w:pPr>
+      <w:r>
+        <w:rPr>
+          <w:sz w:val="28"/>
+        </w:rPr>
+        <w:t>Get valid target (which room to move or shoot into)</w:t>
+      </w:r>
+    </w:p>
+    <w:p>
+      <w:pPr>
+        <w:pStyle w:val="ListParagraph"/>
+        <w:numPr>
+          <w:ilvl w:val="1"/>
+          <w:numId w:val="9"/>
+        </w:numPr>
+        <w:rPr>
+          <w:sz w:val="28"/>
+        </w:rPr>
+      </w:pPr>
+      <w:r>
+        <w:rPr>
+          <w:sz w:val="28"/>
+        </w:rPr>
+        <w:t>Move player or check win/lose if arrow is shot</w:t>
+      </w:r>
+    </w:p>
+    <w:p>
+      <w:pPr>
+        <w:pStyle w:val="ListParagraph"/>
+        <w:numPr>
+          <w:ilvl w:val="1"/>
+          <w:numId w:val="9"/>
+        </w:numPr>
+        <w:rPr>
+          <w:sz w:val="28"/>
+        </w:rPr>
+      </w:pPr>
+      <w:r>
+        <w:rPr>
+          <w:sz w:val="28"/>
+        </w:rPr>
+        <w:t>Game returns:</w:t>
+      </w:r>
+    </w:p>
+    <w:p>
+      <w:pPr>
+        <w:pStyle w:val="ListParagraph"/>
+        <w:numPr>
+          <w:ilvl w:val="2"/>
+          <w:numId w:val="9"/>
+        </w:numPr>
+        <w:rPr>
+          <w:sz w:val="28"/>
+        </w:rPr>
+      </w:pPr>
+      <w:r>
+        <w:rPr>
+          <w:sz w:val="28"/>
+        </w:rPr>
+        <w:t>-1 = Eaten by Wumpus</w:t>
+      </w:r>
+      <w:r>
+        <w:rPr>
+          <w:sz w:val="28"/>
+        </w:rPr>
+        <w:t xml:space="preserve"> (includes missing with arrow)</w:t>
+      </w:r>
+    </w:p>
+    <w:p>
+      <w:pPr>
+        <w:pStyle w:val="ListParagraph"/>
+        <w:numPr>
+          <w:ilvl w:val="2"/>
+          <w:numId w:val="9"/>
+        </w:numPr>
+        <w:rPr>
+          <w:sz w:val="28"/>
+        </w:rPr>
+      </w:pPr>
+      <w:r>
+        <w:rPr>
+          <w:sz w:val="28"/>
+        </w:rPr>
+        <w:t>0 = Fell in Pit</w:t>
+      </w:r>
+    </w:p>
+    <w:p>
+      <w:pPr>
+        <w:pStyle w:val="ListParagraph"/>
+        <w:numPr>
+          <w:ilvl w:val="2"/>
+          <w:numId w:val="9"/>
+        </w:numPr>
+        <w:rPr>
+          <w:sz w:val="28"/>
+        </w:rPr>
+      </w:pPr>
+      <w:r>
+        <w:rPr>
+          <w:sz w:val="28"/>
+        </w:rPr>
+        <w:t>1 = Killed Wumpus</w:t>
+      </w:r>
+    </w:p>
+    <w:p>
+      <w:pPr>
+        <w:pStyle w:val="ListParagraph"/>
+        <w:numPr>
+          <w:ilvl w:val="1"/>
+          <w:numId w:val="9"/>
+        </w:numPr>
+        <w:rPr>
+          <w:sz w:val="28"/>
+        </w:rPr>
+      </w:pPr>
+      <w:r>
+        <w:rPr>
+          <w:sz w:val="28"/>
+        </w:rPr>
+        <w:t xml:space="preserve">If no win/lose, </w:t>
+      </w:r>
+      <w:r>
+        <w:rPr>
+          <w:sz w:val="28"/>
+        </w:rPr>
+        <w:t>take next</w:t>
+      </w:r>
+      <w:r>
+        <w:rPr>
+          <w:sz w:val="28"/>
+        </w:rPr>
+        <w:t xml:space="preserve"> turn</w:t>
       </w:r>
     </w:p>
     <w:p>
@@ -784,17 +1338,333 @@
         <w:pStyle w:val="ListParagraph"/>
         <w:numPr>
           <w:ilvl w:val="0"/>
-          <w:numId w:val="4"/>
-        </w:numPr>
-        <w:rPr>
-          <w:sz w:val="28"/>
-        </w:rPr>
-      </w:pPr>
-      <w:r>
-        <w:rPr>
-          <w:sz w:val="28"/>
-        </w:rPr>
-        <w:t xml:space="preserve">Number of deaths by Wumpus </w:t>
+          <w:numId w:val="7"/>
+        </w:numPr>
+        <w:rPr>
+          <w:sz w:val="28"/>
+        </w:rPr>
+      </w:pPr>
+      <w:r>
+        <w:rPr>
+          <w:sz w:val="28"/>
+        </w:rPr>
+        <w:t xml:space="preserve">Update statistics </w:t>
+      </w:r>
+      <w:r>
+        <w:rPr>
+          <w:sz w:val="28"/>
+        </w:rPr>
+        <w:t xml:space="preserve">(calculate new stats and output to file) </w:t>
+      </w:r>
+    </w:p>
+    <w:p>
+      <w:pPr>
+        <w:rPr>
+          <w:sz w:val="28"/>
+        </w:rPr>
+      </w:pPr>
+      <w:r>
+        <w:rPr>
+          <w:sz w:val="28"/>
+        </w:rPr>
+        <w:t>Exit</w:t>
+      </w:r>
+      <w:r>
+        <w:rPr>
+          <w:sz w:val="28"/>
+        </w:rPr>
+        <w:t>: Simply prints thank you message and exits program</w:t>
+      </w:r>
+    </w:p>
+    <w:p>
+      <w:pPr>
+        <w:rPr>
+          <w:sz w:val="28"/>
+        </w:rPr>
+      </w:pPr>
+    </w:p>
+    <w:p>
+      <w:pPr>
+        <w:rPr>
+          <w:b/>
+          <w:sz w:val="28"/>
+        </w:rPr>
+      </w:pPr>
+      <w:r>
+        <w:rPr>
+          <w:b/>
+          <w:sz w:val="28"/>
+        </w:rPr>
+        <w:t>Input</w:t>
+      </w:r>
+      <w:r>
+        <w:rPr>
+          <w:b/>
+          <w:sz w:val="28"/>
+        </w:rPr>
+        <w:t xml:space="preserve"> </w:t>
+      </w:r>
+      <w:r>
+        <w:rPr>
+          <w:b/>
+          <w:sz w:val="28"/>
+        </w:rPr>
+        <w:t>/</w:t>
+      </w:r>
+      <w:r>
+        <w:rPr>
+          <w:b/>
+          <w:sz w:val="28"/>
+        </w:rPr>
+        <w:t xml:space="preserve"> </w:t>
+      </w:r>
+      <w:r>
+        <w:rPr>
+          <w:b/>
+          <w:sz w:val="28"/>
+        </w:rPr>
+        <w:t>Output</w:t>
+      </w:r>
+      <w:r>
+        <w:rPr>
+          <w:b/>
+          <w:sz w:val="28"/>
+        </w:rPr>
+        <w:t xml:space="preserve"> files:</w:t>
+      </w:r>
+    </w:p>
+    <w:p>
+      <w:pPr>
+        <w:rPr>
+          <w:sz w:val="28"/>
+        </w:rPr>
+      </w:pPr>
+      <w:r>
+        <w:rPr>
+          <w:sz w:val="28"/>
+        </w:rPr>
+        <w:t>instructions.txt – text file with game info from “About the Game” above. Read in as a string array length 37.</w:t>
+      </w:r>
+    </w:p>
+    <w:p>
+      <w:pPr>
+        <w:rPr>
+          <w:sz w:val="28"/>
+        </w:rPr>
+      </w:pPr>
+    </w:p>
+    <w:p>
+      <w:pPr>
+        <w:rPr>
+          <w:sz w:val="28"/>
+        </w:rPr>
+      </w:pPr>
+      <w:r>
+        <w:rPr>
+          <w:sz w:val="28"/>
+        </w:rPr>
+        <w:t>stats.txt – text file with the game statistics. The format is flexible. Input algorithm ignores text and only reads in the numbers in order</w:t>
+      </w:r>
+      <w:r>
+        <w:rPr>
+          <w:sz w:val="28"/>
+        </w:rPr>
+        <w:t xml:space="preserve">: </w:t>
+      </w:r>
+    </w:p>
+    <w:p>
+      <w:pPr>
+        <w:pStyle w:val="ListParagraph"/>
+        <w:numPr>
+          <w:ilvl w:val="0"/>
+          <w:numId w:val="10"/>
+        </w:numPr>
+        <w:rPr>
+          <w:sz w:val="24"/>
+        </w:rPr>
+      </w:pPr>
+      <w:r>
+        <w:rPr>
+          <w:sz w:val="24"/>
+        </w:rPr>
+        <w:t>(INT) Number of games played</w:t>
+      </w:r>
+    </w:p>
+    <w:p>
+      <w:pPr>
+        <w:pStyle w:val="ListParagraph"/>
+        <w:numPr>
+          <w:ilvl w:val="0"/>
+          <w:numId w:val="10"/>
+        </w:numPr>
+        <w:rPr>
+          <w:sz w:val="24"/>
+        </w:rPr>
+      </w:pPr>
+      <w:r>
+        <w:rPr>
+          <w:sz w:val="24"/>
+        </w:rPr>
+        <w:t xml:space="preserve">(INT) </w:t>
+      </w:r>
+      <w:r>
+        <w:rPr>
+          <w:sz w:val="24"/>
+        </w:rPr>
+        <w:t>Number of times the Wumpus won</w:t>
+      </w:r>
+    </w:p>
+    <w:p>
+      <w:pPr>
+        <w:pStyle w:val="ListParagraph"/>
+        <w:numPr>
+          <w:ilvl w:val="0"/>
+          <w:numId w:val="10"/>
+        </w:numPr>
+        <w:rPr>
+          <w:sz w:val="24"/>
+        </w:rPr>
+      </w:pPr>
+      <w:r>
+        <w:rPr>
+          <w:sz w:val="24"/>
+        </w:rPr>
+        <w:t xml:space="preserve">(INT) </w:t>
+      </w:r>
+      <w:r>
+        <w:rPr>
+          <w:sz w:val="24"/>
+        </w:rPr>
+        <w:t>Number of times the Player fell in Pit</w:t>
+      </w:r>
+    </w:p>
+    <w:p>
+      <w:pPr>
+        <w:pStyle w:val="ListParagraph"/>
+        <w:numPr>
+          <w:ilvl w:val="0"/>
+          <w:numId w:val="10"/>
+        </w:numPr>
+        <w:rPr>
+          <w:sz w:val="24"/>
+        </w:rPr>
+      </w:pPr>
+      <w:r>
+        <w:rPr>
+          <w:sz w:val="24"/>
+        </w:rPr>
+        <w:t xml:space="preserve">(INT) </w:t>
+      </w:r>
+      <w:r>
+        <w:rPr>
+          <w:sz w:val="24"/>
+        </w:rPr>
+        <w:t>Number of times the Player won</w:t>
+      </w:r>
+    </w:p>
+    <w:p>
+      <w:pPr>
+        <w:pStyle w:val="ListParagraph"/>
+        <w:numPr>
+          <w:ilvl w:val="0"/>
+          <w:numId w:val="10"/>
+        </w:numPr>
+        <w:rPr>
+          <w:sz w:val="24"/>
+        </w:rPr>
+      </w:pPr>
+      <w:r>
+        <w:rPr>
+          <w:sz w:val="24"/>
+        </w:rPr>
+        <w:t>(DOUBLE) Wumpus win rate (%)</w:t>
+      </w:r>
+    </w:p>
+    <w:p>
+      <w:pPr>
+        <w:pStyle w:val="ListParagraph"/>
+        <w:numPr>
+          <w:ilvl w:val="0"/>
+          <w:numId w:val="10"/>
+        </w:numPr>
+        <w:rPr>
+          <w:sz w:val="24"/>
+        </w:rPr>
+      </w:pPr>
+      <w:r>
+        <w:rPr>
+          <w:sz w:val="24"/>
+        </w:rPr>
+        <w:t xml:space="preserve">(DOUBLE) </w:t>
+      </w:r>
+      <w:r>
+        <w:rPr>
+          <w:sz w:val="24"/>
+        </w:rPr>
+        <w:t>Pit</w:t>
+      </w:r>
+      <w:r>
+        <w:rPr>
+          <w:sz w:val="24"/>
+        </w:rPr>
+        <w:t xml:space="preserve"> win rate (%)</w:t>
+      </w:r>
+    </w:p>
+    <w:p>
+      <w:pPr>
+        <w:pStyle w:val="ListParagraph"/>
+        <w:numPr>
+          <w:ilvl w:val="0"/>
+          <w:numId w:val="10"/>
+        </w:numPr>
+        <w:rPr>
+          <w:sz w:val="24"/>
+        </w:rPr>
+      </w:pPr>
+      <w:bookmarkStart w:id="0" w:name="_GoBack"/>
+      <w:r>
+        <w:rPr>
+          <w:sz w:val="24"/>
+        </w:rPr>
+        <w:t xml:space="preserve">(DOUBLE) </w:t>
+      </w:r>
+      <w:r>
+        <w:rPr>
+          <w:sz w:val="24"/>
+        </w:rPr>
+        <w:t>Player</w:t>
+      </w:r>
+      <w:r>
+        <w:rPr>
+          <w:sz w:val="24"/>
+        </w:rPr>
+        <w:t xml:space="preserve"> win rate (%)</w:t>
+      </w:r>
+    </w:p>
+    <w:bookmarkEnd w:id="0"/>
+    <w:p>
+      <w:pPr>
+        <w:pStyle w:val="ListParagraph"/>
+        <w:numPr>
+          <w:ilvl w:val="0"/>
+          <w:numId w:val="10"/>
+        </w:numPr>
+        <w:rPr>
+          <w:sz w:val="24"/>
+        </w:rPr>
+      </w:pPr>
+      <w:r>
+        <w:rPr>
+          <w:sz w:val="24"/>
+        </w:rPr>
+        <w:lastRenderedPageBreak/>
+        <w:t xml:space="preserve">(INT) Number of </w:t>
+      </w:r>
+      <w:r>
+        <w:rPr>
+          <w:sz w:val="24"/>
+        </w:rPr>
+        <w:t>moves in shortest game</w:t>
       </w:r>
     </w:p>
     <w:p>
@@ -802,17 +1672,17 @@
         <w:pStyle w:val="ListParagraph"/>
         <w:numPr>
           <w:ilvl w:val="1"/>
-          <w:numId w:val="4"/>
-        </w:numPr>
-        <w:rPr>
-          <w:sz w:val="28"/>
-        </w:rPr>
-      </w:pPr>
-      <w:r>
-        <w:rPr>
-          <w:sz w:val="28"/>
-        </w:rPr>
-        <w:t>Percentage of this outcome</w:t>
+          <w:numId w:val="10"/>
+        </w:numPr>
+        <w:rPr>
+          <w:sz w:val="24"/>
+        </w:rPr>
+      </w:pPr>
+      <w:r>
+        <w:rPr>
+          <w:sz w:val="24"/>
+        </w:rPr>
+        <w:t>Read in and stored as double, but type casted and printed as integer</w:t>
       </w:r>
     </w:p>
     <w:p>
@@ -820,17 +1690,29 @@
         <w:pStyle w:val="ListParagraph"/>
         <w:numPr>
           <w:ilvl w:val="0"/>
-          <w:numId w:val="4"/>
-        </w:numPr>
-        <w:rPr>
-          <w:sz w:val="28"/>
-        </w:rPr>
-      </w:pPr>
-      <w:r>
-        <w:rPr>
-          <w:sz w:val="28"/>
-        </w:rPr>
-        <w:t xml:space="preserve">Number of deaths by Bottomless Pit </w:t>
+          <w:numId w:val="10"/>
+        </w:numPr>
+        <w:rPr>
+          <w:sz w:val="24"/>
+        </w:rPr>
+      </w:pPr>
+      <w:r>
+        <w:rPr>
+          <w:sz w:val="24"/>
+        </w:rPr>
+        <w:t xml:space="preserve">(INT) Number of moves in </w:t>
+      </w:r>
+      <w:r>
+        <w:rPr>
+          <w:sz w:val="24"/>
+        </w:rPr>
+        <w:t>long</w:t>
+      </w:r>
+      <w:r>
+        <w:rPr>
+          <w:sz w:val="24"/>
+        </w:rPr>
+        <w:t>est game</w:t>
       </w:r>
     </w:p>
     <w:p>
@@ -838,17 +1720,17 @@
         <w:pStyle w:val="ListParagraph"/>
         <w:numPr>
           <w:ilvl w:val="1"/>
-          <w:numId w:val="4"/>
-        </w:numPr>
-        <w:rPr>
-          <w:sz w:val="28"/>
-        </w:rPr>
-      </w:pPr>
-      <w:r>
-        <w:rPr>
-          <w:sz w:val="28"/>
-        </w:rPr>
-        <w:t>Percentage of this outcome</w:t>
+          <w:numId w:val="10"/>
+        </w:numPr>
+        <w:rPr>
+          <w:sz w:val="24"/>
+        </w:rPr>
+      </w:pPr>
+      <w:r>
+        <w:rPr>
+          <w:sz w:val="24"/>
+        </w:rPr>
+        <w:t>Read in and stored as double, but type casted and printed as integer</w:t>
       </w:r>
     </w:p>
     <w:p>
@@ -856,475 +1738,284 @@
         <w:pStyle w:val="ListParagraph"/>
         <w:numPr>
           <w:ilvl w:val="0"/>
-          <w:numId w:val="4"/>
-        </w:numPr>
-        <w:rPr>
-          <w:sz w:val="28"/>
-        </w:rPr>
-      </w:pPr>
-      <w:r>
-        <w:rPr>
-          <w:sz w:val="28"/>
-        </w:rPr>
-        <w:t>Number of actions in shortest game</w:t>
-      </w:r>
-    </w:p>
-    <w:p>
-      <w:pPr>
-        <w:pStyle w:val="ListParagraph"/>
-        <w:numPr>
-          <w:ilvl w:val="0"/>
-          <w:numId w:val="4"/>
-        </w:numPr>
-        <w:rPr>
-          <w:sz w:val="28"/>
-        </w:rPr>
-      </w:pPr>
-      <w:r>
-        <w:rPr>
-          <w:sz w:val="28"/>
-        </w:rPr>
-        <w:t>Number of actions in longest game</w:t>
-      </w:r>
-    </w:p>
-    <w:p>
-      <w:pPr>
-        <w:pStyle w:val="ListParagraph"/>
-        <w:numPr>
-          <w:ilvl w:val="0"/>
-          <w:numId w:val="4"/>
-        </w:numPr>
-        <w:rPr>
-          <w:sz w:val="28"/>
-        </w:rPr>
-      </w:pPr>
-      <w:r>
-        <w:rPr>
-          <w:sz w:val="28"/>
-        </w:rPr>
-        <w:t>Average number of actions per game</w:t>
-      </w:r>
-    </w:p>
-    <w:p>
-      <w:pPr>
-        <w:rPr>
-          <w:sz w:val="28"/>
-        </w:rPr>
-      </w:pPr>
-      <w:r>
-        <w:rPr>
-          <w:sz w:val="28"/>
-        </w:rPr>
-        <w:t>The program will use a switch case menu to offer users the following options:</w:t>
-      </w:r>
-    </w:p>
-    <w:p>
-      <w:pPr>
-        <w:pStyle w:val="ListParagraph"/>
-        <w:numPr>
-          <w:ilvl w:val="0"/>
-          <w:numId w:val="5"/>
-        </w:numPr>
-        <w:rPr>
-          <w:sz w:val="28"/>
-        </w:rPr>
-      </w:pPr>
-      <w:r>
-        <w:rPr>
-          <w:sz w:val="28"/>
-        </w:rPr>
-        <w:t>About the Game</w:t>
-      </w:r>
-    </w:p>
-    <w:p>
-      <w:pPr>
-        <w:pStyle w:val="ListParagraph"/>
-        <w:numPr>
-          <w:ilvl w:val="1"/>
-          <w:numId w:val="5"/>
-        </w:numPr>
-        <w:rPr>
-          <w:sz w:val="28"/>
-        </w:rPr>
-      </w:pPr>
-      <w:r>
-        <w:rPr>
-          <w:sz w:val="28"/>
-        </w:rPr>
-        <w:t>Print text to console</w:t>
-      </w:r>
-    </w:p>
-    <w:p>
-      <w:pPr>
-        <w:pStyle w:val="ListParagraph"/>
-        <w:numPr>
-          <w:ilvl w:val="0"/>
-          <w:numId w:val="5"/>
-        </w:numPr>
-        <w:rPr>
-          <w:sz w:val="28"/>
-        </w:rPr>
-      </w:pPr>
-      <w:r>
-        <w:rPr>
-          <w:sz w:val="28"/>
-        </w:rPr>
-        <w:t>Instructions</w:t>
-      </w:r>
-    </w:p>
-    <w:p>
-      <w:pPr>
-        <w:pStyle w:val="ListParagraph"/>
-        <w:numPr>
-          <w:ilvl w:val="1"/>
-          <w:numId w:val="5"/>
-        </w:numPr>
-        <w:rPr>
-          <w:sz w:val="28"/>
-        </w:rPr>
-      </w:pPr>
-      <w:r>
-        <w:rPr>
-          <w:sz w:val="28"/>
-        </w:rPr>
-        <w:t>Print text to console</w:t>
-      </w:r>
-    </w:p>
-    <w:p>
-      <w:pPr>
-        <w:pStyle w:val="ListParagraph"/>
-        <w:numPr>
-          <w:ilvl w:val="0"/>
-          <w:numId w:val="5"/>
-        </w:numPr>
-        <w:rPr>
-          <w:sz w:val="28"/>
-        </w:rPr>
-      </w:pPr>
-      <w:r>
-        <w:rPr>
-          <w:sz w:val="28"/>
-        </w:rPr>
-        <w:t>Statistics</w:t>
-      </w:r>
-    </w:p>
-    <w:p>
-      <w:pPr>
-        <w:pStyle w:val="ListParagraph"/>
-        <w:numPr>
-          <w:ilvl w:val="1"/>
-          <w:numId w:val="5"/>
-        </w:numPr>
-        <w:rPr>
-          <w:sz w:val="28"/>
-        </w:rPr>
-      </w:pPr>
-      <w:r>
-        <w:rPr>
-          <w:sz w:val="28"/>
-        </w:rPr>
-        <w:t>Print stats to console</w:t>
-      </w:r>
-    </w:p>
-    <w:p>
-      <w:pPr>
-        <w:pStyle w:val="ListParagraph"/>
-        <w:numPr>
-          <w:ilvl w:val="1"/>
-          <w:numId w:val="5"/>
-        </w:numPr>
-        <w:rPr>
-          <w:sz w:val="28"/>
-        </w:rPr>
-      </w:pPr>
-      <w:r>
-        <w:rPr>
-          <w:sz w:val="28"/>
-        </w:rPr>
-        <w:lastRenderedPageBreak/>
-        <w:t>Prompt for printing stats to file</w:t>
-      </w:r>
-    </w:p>
-    <w:p>
-      <w:pPr>
-        <w:pStyle w:val="ListParagraph"/>
-        <w:numPr>
-          <w:ilvl w:val="0"/>
-          <w:numId w:val="5"/>
-        </w:numPr>
-        <w:rPr>
-          <w:sz w:val="28"/>
-        </w:rPr>
-      </w:pPr>
-      <w:r>
-        <w:rPr>
-          <w:sz w:val="28"/>
-        </w:rPr>
-        <w:t>Play</w:t>
-      </w:r>
-    </w:p>
-    <w:p>
-      <w:pPr>
-        <w:pStyle w:val="ListParagraph"/>
-        <w:numPr>
-          <w:ilvl w:val="1"/>
-          <w:numId w:val="5"/>
-        </w:numPr>
-        <w:rPr>
-          <w:sz w:val="28"/>
-        </w:rPr>
-      </w:pPr>
-      <w:r>
-        <w:rPr>
-          <w:sz w:val="28"/>
-        </w:rPr>
-        <w:t>Warn that exiting program early will not save statistics</w:t>
-      </w:r>
-    </w:p>
-    <w:p>
-      <w:pPr>
-        <w:pStyle w:val="ListParagraph"/>
-        <w:numPr>
-          <w:ilvl w:val="1"/>
-          <w:numId w:val="5"/>
-        </w:numPr>
-        <w:rPr>
-          <w:sz w:val="28"/>
-        </w:rPr>
-      </w:pPr>
-      <w:r>
-        <w:rPr>
-          <w:sz w:val="28"/>
-        </w:rPr>
-        <w:t>Start game loop:</w:t>
-      </w:r>
-    </w:p>
-    <w:p>
-      <w:pPr>
-        <w:pStyle w:val="ListParagraph"/>
-        <w:numPr>
-          <w:ilvl w:val="2"/>
-          <w:numId w:val="5"/>
-        </w:numPr>
-        <w:rPr>
-          <w:sz w:val="28"/>
-        </w:rPr>
-      </w:pPr>
-      <w:r>
-        <w:rPr>
-          <w:sz w:val="28"/>
-        </w:rPr>
-        <w:t>Print game state</w:t>
-      </w:r>
-    </w:p>
-    <w:p>
-      <w:pPr>
-        <w:pStyle w:val="ListParagraph"/>
-        <w:numPr>
-          <w:ilvl w:val="3"/>
-          <w:numId w:val="5"/>
-        </w:numPr>
-        <w:rPr>
-          <w:sz w:val="28"/>
-        </w:rPr>
-      </w:pPr>
-      <w:r>
-        <w:rPr>
-          <w:sz w:val="28"/>
-        </w:rPr>
-        <w:t>Win/lose</w:t>
-      </w:r>
-    </w:p>
-    <w:p>
-      <w:pPr>
-        <w:pStyle w:val="ListParagraph"/>
-        <w:numPr>
-          <w:ilvl w:val="3"/>
-          <w:numId w:val="5"/>
-        </w:numPr>
-        <w:rPr>
-          <w:sz w:val="28"/>
-        </w:rPr>
-      </w:pPr>
-      <w:r>
-        <w:rPr>
-          <w:sz w:val="28"/>
-        </w:rPr>
-        <w:t>Current room</w:t>
-      </w:r>
-    </w:p>
-    <w:p>
-      <w:pPr>
-        <w:pStyle w:val="ListParagraph"/>
-        <w:numPr>
-          <w:ilvl w:val="3"/>
-          <w:numId w:val="5"/>
-        </w:numPr>
-        <w:rPr>
-          <w:sz w:val="28"/>
-        </w:rPr>
-      </w:pPr>
-      <w:r>
-        <w:rPr>
-          <w:sz w:val="28"/>
-        </w:rPr>
-        <w:t>Exits</w:t>
-      </w:r>
-    </w:p>
-    <w:p>
-      <w:pPr>
-        <w:pStyle w:val="ListParagraph"/>
-        <w:numPr>
-          <w:ilvl w:val="3"/>
-          <w:numId w:val="5"/>
-        </w:numPr>
-        <w:rPr>
-          <w:sz w:val="28"/>
-        </w:rPr>
-      </w:pPr>
-      <w:r>
-        <w:rPr>
-          <w:sz w:val="28"/>
-        </w:rPr>
-        <w:t>Warnings/Hints</w:t>
-      </w:r>
-    </w:p>
-    <w:p>
-      <w:pPr>
-        <w:pStyle w:val="ListParagraph"/>
-        <w:numPr>
-          <w:ilvl w:val="2"/>
-          <w:numId w:val="5"/>
-        </w:numPr>
-        <w:rPr>
-          <w:sz w:val="28"/>
-        </w:rPr>
-      </w:pPr>
-      <w:r>
-        <w:rPr>
-          <w:sz w:val="28"/>
-        </w:rPr>
-        <w:t>Prompt for game action</w:t>
-      </w:r>
-    </w:p>
-    <w:p>
-      <w:pPr>
-        <w:pStyle w:val="ListParagraph"/>
-        <w:numPr>
-          <w:ilvl w:val="2"/>
-          <w:numId w:val="5"/>
-        </w:numPr>
-        <w:rPr>
-          <w:sz w:val="28"/>
-        </w:rPr>
-      </w:pPr>
-      <w:r>
-        <w:rPr>
-          <w:sz w:val="28"/>
-        </w:rPr>
-        <w:t>Move player/shoot arrow</w:t>
-      </w:r>
-    </w:p>
-    <w:p>
-      <w:pPr>
-        <w:pStyle w:val="ListParagraph"/>
-        <w:numPr>
-          <w:ilvl w:val="2"/>
-          <w:numId w:val="5"/>
-        </w:numPr>
-        <w:rPr>
-          <w:sz w:val="28"/>
-        </w:rPr>
-      </w:pPr>
-      <w:r>
-        <w:rPr>
-          <w:sz w:val="28"/>
-        </w:rPr>
-        <w:t>Check for win/lose conditions</w:t>
-      </w:r>
-    </w:p>
-    <w:p>
-      <w:pPr>
-        <w:pStyle w:val="ListParagraph"/>
-        <w:numPr>
-          <w:ilvl w:val="1"/>
-          <w:numId w:val="5"/>
-        </w:numPr>
-        <w:rPr>
-          <w:sz w:val="28"/>
-        </w:rPr>
-      </w:pPr>
-      <w:r>
-        <w:rPr>
-          <w:sz w:val="28"/>
-        </w:rPr>
-        <w:t>Update statistics with game outcomes</w:t>
-      </w:r>
-    </w:p>
-    <w:p>
-      <w:pPr>
-        <w:pStyle w:val="ListParagraph"/>
-        <w:numPr>
-          <w:ilvl w:val="0"/>
-          <w:numId w:val="5"/>
-        </w:numPr>
-        <w:rPr>
-          <w:sz w:val="28"/>
-        </w:rPr>
-      </w:pPr>
-      <w:r>
-        <w:rPr>
-          <w:sz w:val="28"/>
-        </w:rPr>
-        <w:t xml:space="preserve">Save Statistics and </w:t>
-      </w:r>
-      <w:r>
-        <w:rPr>
-          <w:sz w:val="28"/>
-        </w:rPr>
-        <w:t>Exit</w:t>
-      </w:r>
-    </w:p>
-    <w:p>
-      <w:pPr>
-        <w:pStyle w:val="ListParagraph"/>
-        <w:numPr>
-          <w:ilvl w:val="1"/>
-          <w:numId w:val="5"/>
-        </w:numPr>
-        <w:rPr>
-          <w:sz w:val="28"/>
-        </w:rPr>
-      </w:pPr>
-      <w:r>
-        <w:rPr>
-          <w:sz w:val="28"/>
-        </w:rPr>
-        <w:t>Output stats to file</w:t>
-      </w:r>
-    </w:p>
-    <w:p>
-      <w:pPr>
-        <w:pStyle w:val="ListParagraph"/>
-        <w:numPr>
-          <w:ilvl w:val="1"/>
-          <w:numId w:val="5"/>
-        </w:numPr>
-        <w:rPr>
-          <w:sz w:val="28"/>
-        </w:rPr>
-      </w:pPr>
-      <w:r>
-        <w:rPr>
-          <w:sz w:val="28"/>
-        </w:rPr>
-        <w:t>E</w:t>
-      </w:r>
-      <w:r>
-        <w:rPr>
-          <w:sz w:val="28"/>
-        </w:rPr>
-        <w:t>xit</w:t>
+          <w:numId w:val="10"/>
+        </w:numPr>
+        <w:rPr>
+          <w:sz w:val="24"/>
+        </w:rPr>
+      </w:pPr>
+      <w:r>
+        <w:rPr>
+          <w:sz w:val="24"/>
+        </w:rPr>
+        <w:t>(</w:t>
+      </w:r>
+      <w:r>
+        <w:rPr>
+          <w:sz w:val="24"/>
+        </w:rPr>
+        <w:t>DOUBLE</w:t>
+      </w:r>
+      <w:r>
+        <w:rPr>
+          <w:sz w:val="24"/>
+        </w:rPr>
+        <w:t xml:space="preserve">) </w:t>
+      </w:r>
+      <w:r>
+        <w:rPr>
+          <w:sz w:val="24"/>
+        </w:rPr>
+        <w:t>Average n</w:t>
+      </w:r>
+      <w:r>
+        <w:rPr>
+          <w:sz w:val="24"/>
+        </w:rPr>
+        <w:t xml:space="preserve">umber of </w:t>
+      </w:r>
+      <w:r>
+        <w:rPr>
+          <w:sz w:val="24"/>
+        </w:rPr>
+        <w:t>moves per game</w:t>
+      </w:r>
+    </w:p>
+    <w:p>
+      <w:pPr>
+        <w:rPr>
+          <w:sz w:val="28"/>
+        </w:rPr>
+      </w:pPr>
+      <w:r>
+        <w:rPr>
+          <w:sz w:val="28"/>
+        </w:rPr>
+        <w:t>First input stored in int variable</w:t>
+      </w:r>
+      <w:r>
+        <w:rPr>
+          <w:sz w:val="28"/>
+        </w:rPr>
+        <w:t>; 2</w:t>
+      </w:r>
+      <w:r>
+        <w:rPr>
+          <w:sz w:val="28"/>
+          <w:vertAlign w:val="superscript"/>
+        </w:rPr>
+        <w:t>nd</w:t>
+      </w:r>
+      <w:r>
+        <w:rPr>
+          <w:sz w:val="28"/>
+        </w:rPr>
+        <w:t xml:space="preserve"> – 4</w:t>
+      </w:r>
+      <w:r>
+        <w:rPr>
+          <w:sz w:val="28"/>
+          <w:vertAlign w:val="superscript"/>
+        </w:rPr>
+        <w:t>th</w:t>
+      </w:r>
+      <w:r>
+        <w:rPr>
+          <w:sz w:val="28"/>
+        </w:rPr>
+        <w:t xml:space="preserve"> inputs stored in an int array; 5</w:t>
+      </w:r>
+      <w:r>
+        <w:rPr>
+          <w:sz w:val="28"/>
+          <w:vertAlign w:val="superscript"/>
+        </w:rPr>
+        <w:t>th</w:t>
+      </w:r>
+      <w:r>
+        <w:rPr>
+          <w:sz w:val="28"/>
+        </w:rPr>
+        <w:t xml:space="preserve"> – 7</w:t>
+      </w:r>
+      <w:r>
+        <w:rPr>
+          <w:sz w:val="28"/>
+          <w:vertAlign w:val="superscript"/>
+        </w:rPr>
+        <w:t>th</w:t>
+      </w:r>
+      <w:r>
+        <w:rPr>
+          <w:sz w:val="28"/>
+        </w:rPr>
+        <w:t xml:space="preserve"> inputs stored in a double array; 8</w:t>
+      </w:r>
+      <w:r>
+        <w:rPr>
+          <w:sz w:val="28"/>
+          <w:vertAlign w:val="superscript"/>
+        </w:rPr>
+        <w:t>th</w:t>
+      </w:r>
+      <w:r>
+        <w:rPr>
+          <w:sz w:val="28"/>
+        </w:rPr>
+        <w:t xml:space="preserve"> – 10</w:t>
+      </w:r>
+      <w:r>
+        <w:rPr>
+          <w:sz w:val="28"/>
+          <w:vertAlign w:val="superscript"/>
+        </w:rPr>
+        <w:t>th</w:t>
+      </w:r>
+      <w:r>
+        <w:rPr>
+          <w:sz w:val="28"/>
+        </w:rPr>
+        <w:t xml:space="preserve"> stored in double array. </w:t>
+      </w:r>
+    </w:p>
+    <w:p>
+      <w:pPr>
+        <w:rPr>
+          <w:sz w:val="28"/>
+        </w:rPr>
+      </w:pPr>
+      <w:r>
+        <w:rPr>
+          <w:sz w:val="28"/>
+        </w:rPr>
+        <w:t xml:space="preserve">I </w:t>
+      </w:r>
+      <w:r>
+        <w:rPr>
+          <w:sz w:val="28"/>
+        </w:rPr>
+        <w:t xml:space="preserve">will store </w:t>
+      </w:r>
+      <w:r>
+        <w:rPr>
+          <w:sz w:val="28"/>
+        </w:rPr>
+        <w:t xml:space="preserve">them this way because of the logical grouping in the input/output file. Each array </w:t>
+      </w:r>
+      <w:r>
+        <w:rPr>
+          <w:sz w:val="28"/>
+        </w:rPr>
+        <w:t>is</w:t>
+      </w:r>
+      <w:r>
+        <w:rPr>
+          <w:sz w:val="28"/>
+        </w:rPr>
+        <w:t xml:space="preserve"> 3 elements and </w:t>
+      </w:r>
+      <w:r>
+        <w:rPr>
+          <w:sz w:val="28"/>
+        </w:rPr>
+        <w:t>is</w:t>
+      </w:r>
+      <w:r>
+        <w:rPr>
+          <w:sz w:val="28"/>
+        </w:rPr>
+        <w:t xml:space="preserve"> displayed in a table with text labels and values. Also, it</w:t>
+      </w:r>
+      <w:r>
+        <w:rPr>
+          <w:sz w:val="28"/>
+        </w:rPr>
+        <w:t>’</w:t>
+      </w:r>
+      <w:r>
+        <w:rPr>
+          <w:sz w:val="28"/>
+        </w:rPr>
+        <w:t xml:space="preserve">s more convenient to pass 4 stats variables around instead of 10. Even though the last three numbers are not of the same type, logically they are grouped together for output, I </w:t>
+      </w:r>
+      <w:r>
+        <w:rPr>
+          <w:sz w:val="28"/>
+        </w:rPr>
+        <w:t>will</w:t>
+      </w:r>
+      <w:r>
+        <w:rPr>
+          <w:sz w:val="28"/>
+        </w:rPr>
+        <w:t xml:space="preserve"> read them in as doubles and type cast the first two back to ints when outputted</w:t>
+      </w:r>
+      <w:r>
+        <w:rPr>
+          <w:sz w:val="28"/>
+        </w:rPr>
+        <w:t xml:space="preserve">. </w:t>
+      </w:r>
+    </w:p>
+    <w:p>
+      <w:pPr>
+        <w:rPr>
+          <w:sz w:val="28"/>
+        </w:rPr>
+      </w:pPr>
+      <w:r>
+        <w:rPr>
+          <w:sz w:val="28"/>
+        </w:rPr>
+        <w:t xml:space="preserve">For output, I </w:t>
+      </w:r>
+      <w:r>
+        <w:rPr>
+          <w:sz w:val="28"/>
+        </w:rPr>
+        <w:t>will print out a</w:t>
+      </w:r>
+      <w:r>
+        <w:rPr>
+          <w:sz w:val="28"/>
+        </w:rPr>
+        <w:t xml:space="preserve"> one line heading for the file; print out a label and the first stat on the same </w:t>
+      </w:r>
+      <w:r>
+        <w:rPr>
+          <w:sz w:val="28"/>
+        </w:rPr>
+        <w:t>line; print</w:t>
+      </w:r>
+      <w:r>
+        <w:rPr>
+          <w:sz w:val="28"/>
+        </w:rPr>
+        <w:t xml:space="preserve"> out the next two arrays in a 3 x 3 table (with text headings and a title); </w:t>
+      </w:r>
+      <w:r>
+        <w:rPr>
+          <w:sz w:val="28"/>
+        </w:rPr>
+        <w:t>the last array will be printed</w:t>
+      </w:r>
+      <w:r>
+        <w:rPr>
+          <w:sz w:val="28"/>
+        </w:rPr>
+        <w:t xml:space="preserve"> in a 2 x 3 table (title, headings and values). Empty new lines </w:t>
+      </w:r>
+      <w:r>
+        <w:rPr>
+          <w:sz w:val="28"/>
+        </w:rPr>
+        <w:t>should be</w:t>
+      </w:r>
+      <w:r>
+        <w:rPr>
+          <w:sz w:val="28"/>
+        </w:rPr>
+        <w:t xml:space="preserve"> printed to separate each section of stats.</w:t>
       </w:r>
     </w:p>
     <w:sectPr>
@@ -1340,6 +2031,205 @@
 <file path=word/numbering.xml><?xml version="1.0" encoding="utf-8"?>
 <w:numbering xmlns:wpc="http://schemas.microsoft.com/office/word/2010/wordprocessingCanvas" xmlns:mc="http://schemas.openxmlformats.org/markup-compatibility/2006" xmlns:o="urn:schemas-microsoft-com:office:office" xmlns:r="http://schemas.openxmlformats.org/officeDocument/2006/relationships" xmlns:m="http://schemas.openxmlformats.org/officeDocument/2006/math" xmlns:v="urn:schemas-microsoft-com:vml" xmlns:wp14="http://schemas.microsoft.com/office/word/2010/wordprocessingDrawing" xmlns:wp="http://schemas.openxmlformats.org/drawingml/2006/wordprocessingDrawing" xmlns:w10="urn:schemas-microsoft-com:office:word" xmlns:w="http://schemas.openxmlformats.org/wordprocessingml/2006/main" xmlns:w14="http://schemas.microsoft.com/office/word/2010/wordml" xmlns:w15="http://schemas.microsoft.com/office/word/2012/wordml" xmlns:wpg="http://schemas.microsoft.com/office/word/2010/wordprocessingGroup" xmlns:wpi="http://schemas.microsoft.com/office/word/2010/wordprocessingInk" xmlns:wne="http://schemas.microsoft.com/office/word/2006/wordml" xmlns:wps="http://schemas.microsoft.com/office/word/2010/wordprocessingShape" mc:Ignorable="w14 w15 wp14">
   <w:abstractNum w:abstractNumId="0" w15:restartNumberingAfterBreak="0">
+    <w:nsid w:val="10A001AD"/>
+    <w:multiLevelType w:val="hybridMultilevel"/>
+    <w:tmpl w:val="FD101C40"/>
+    <w:lvl w:ilvl="0" w:tplc="0409000F">
+      <w:start w:val="1"/>
+      <w:numFmt w:val="decimal"/>
+      <w:lvlText w:val="%1."/>
+      <w:lvlJc w:val="left"/>
+      <w:pPr>
+        <w:ind w:left="720" w:hanging="360"/>
+      </w:pPr>
+    </w:lvl>
+    <w:lvl w:ilvl="1" w:tplc="04090019" w:tentative="1">
+      <w:start w:val="1"/>
+      <w:numFmt w:val="lowerLetter"/>
+      <w:lvlText w:val="%2."/>
+      <w:lvlJc w:val="left"/>
+      <w:pPr>
+        <w:ind w:left="1440" w:hanging="360"/>
+      </w:pPr>
+    </w:lvl>
+    <w:lvl w:ilvl="2" w:tplc="0409001B" w:tentative="1">
+      <w:start w:val="1"/>
+      <w:numFmt w:val="lowerRoman"/>
+      <w:lvlText w:val="%3."/>
+      <w:lvlJc w:val="right"/>
+      <w:pPr>
+        <w:ind w:left="2160" w:hanging="180"/>
+      </w:pPr>
+    </w:lvl>
+    <w:lvl w:ilvl="3" w:tplc="0409000F" w:tentative="1">
+      <w:start w:val="1"/>
+      <w:numFmt w:val="decimal"/>
+      <w:lvlText w:val="%4."/>
+      <w:lvlJc w:val="left"/>
+      <w:pPr>
+        <w:ind w:left="2880" w:hanging="360"/>
+      </w:pPr>
+    </w:lvl>
+    <w:lvl w:ilvl="4" w:tplc="04090019" w:tentative="1">
+      <w:start w:val="1"/>
+      <w:numFmt w:val="lowerLetter"/>
+      <w:lvlText w:val="%5."/>
+      <w:lvlJc w:val="left"/>
+      <w:pPr>
+        <w:ind w:left="3600" w:hanging="360"/>
+      </w:pPr>
+    </w:lvl>
+    <w:lvl w:ilvl="5" w:tplc="0409001B" w:tentative="1">
+      <w:start w:val="1"/>
+      <w:numFmt w:val="lowerRoman"/>
+      <w:lvlText w:val="%6."/>
+      <w:lvlJc w:val="right"/>
+      <w:pPr>
+        <w:ind w:left="4320" w:hanging="180"/>
+      </w:pPr>
+    </w:lvl>
+    <w:lvl w:ilvl="6" w:tplc="0409000F" w:tentative="1">
+      <w:start w:val="1"/>
+      <w:numFmt w:val="decimal"/>
+      <w:lvlText w:val="%7."/>
+      <w:lvlJc w:val="left"/>
+      <w:pPr>
+        <w:ind w:left="5040" w:hanging="360"/>
+      </w:pPr>
+    </w:lvl>
+    <w:lvl w:ilvl="7" w:tplc="04090019" w:tentative="1">
+      <w:start w:val="1"/>
+      <w:numFmt w:val="lowerLetter"/>
+      <w:lvlText w:val="%8."/>
+      <w:lvlJc w:val="left"/>
+      <w:pPr>
+        <w:ind w:left="5760" w:hanging="360"/>
+      </w:pPr>
+    </w:lvl>
+    <w:lvl w:ilvl="8" w:tplc="0409001B" w:tentative="1">
+      <w:start w:val="1"/>
+      <w:numFmt w:val="lowerRoman"/>
+      <w:lvlText w:val="%9."/>
+      <w:lvlJc w:val="right"/>
+      <w:pPr>
+        <w:ind w:left="6480" w:hanging="180"/>
+      </w:pPr>
+    </w:lvl>
+  </w:abstractNum>
+  <w:abstractNum w:abstractNumId="1" w15:restartNumberingAfterBreak="0">
+    <w:nsid w:val="11B34103"/>
+    <w:multiLevelType w:val="hybridMultilevel"/>
+    <w:tmpl w:val="C368FA86"/>
+    <w:lvl w:ilvl="0" w:tplc="04090005">
+      <w:start w:val="1"/>
+      <w:numFmt w:val="bullet"/>
+      <w:lvlText w:val=""/>
+      <w:lvlJc w:val="left"/>
+      <w:pPr>
+        <w:ind w:left="720" w:hanging="360"/>
+      </w:pPr>
+      <w:rPr>
+        <w:rFonts w:ascii="Wingdings" w:hAnsi="Wingdings" w:hint="default"/>
+      </w:rPr>
+    </w:lvl>
+    <w:lvl w:ilvl="1" w:tplc="04090001">
+      <w:start w:val="1"/>
+      <w:numFmt w:val="bullet"/>
+      <w:lvlText w:val=""/>
+      <w:lvlJc w:val="left"/>
+      <w:pPr>
+        <w:ind w:left="1440" w:hanging="360"/>
+      </w:pPr>
+      <w:rPr>
+        <w:rFonts w:ascii="Symbol" w:hAnsi="Symbol" w:hint="default"/>
+      </w:rPr>
+    </w:lvl>
+    <w:lvl w:ilvl="2" w:tplc="04090005">
+      <w:start w:val="1"/>
+      <w:numFmt w:val="bullet"/>
+      <w:lvlText w:val=""/>
+      <w:lvlJc w:val="left"/>
+      <w:pPr>
+        <w:ind w:left="2160" w:hanging="360"/>
+      </w:pPr>
+      <w:rPr>
+        <w:rFonts w:ascii="Wingdings" w:hAnsi="Wingdings" w:hint="default"/>
+      </w:rPr>
+    </w:lvl>
+    <w:lvl w:ilvl="3" w:tplc="04090001">
+      <w:start w:val="1"/>
+      <w:numFmt w:val="bullet"/>
+      <w:lvlText w:val=""/>
+      <w:lvlJc w:val="left"/>
+      <w:pPr>
+        <w:ind w:left="2880" w:hanging="360"/>
+      </w:pPr>
+      <w:rPr>
+        <w:rFonts w:ascii="Symbol" w:hAnsi="Symbol" w:hint="default"/>
+      </w:rPr>
+    </w:lvl>
+    <w:lvl w:ilvl="4" w:tplc="04090003" w:tentative="1">
+      <w:start w:val="1"/>
+      <w:numFmt w:val="bullet"/>
+      <w:lvlText w:val="o"/>
+      <w:lvlJc w:val="left"/>
+      <w:pPr>
+        <w:ind w:left="3600" w:hanging="360"/>
+      </w:pPr>
+      <w:rPr>
+        <w:rFonts w:ascii="Courier New" w:hAnsi="Courier New" w:cs="Courier New" w:hint="default"/>
+      </w:rPr>
+    </w:lvl>
+    <w:lvl w:ilvl="5" w:tplc="04090005" w:tentative="1">
+      <w:start w:val="1"/>
+      <w:numFmt w:val="bullet"/>
+      <w:lvlText w:val=""/>
+      <w:lvlJc w:val="left"/>
+      <w:pPr>
+        <w:ind w:left="4320" w:hanging="360"/>
+      </w:pPr>
+      <w:rPr>
+        <w:rFonts w:ascii="Wingdings" w:hAnsi="Wingdings" w:hint="default"/>
+      </w:rPr>
+    </w:lvl>
+    <w:lvl w:ilvl="6" w:tplc="04090001" w:tentative="1">
+      <w:start w:val="1"/>
+      <w:numFmt w:val="bullet"/>
+      <w:lvlText w:val=""/>
+      <w:lvlJc w:val="left"/>
+      <w:pPr>
+        <w:ind w:left="5040" w:hanging="360"/>
+      </w:pPr>
+      <w:rPr>
+        <w:rFonts w:ascii="Symbol" w:hAnsi="Symbol" w:hint="default"/>
+      </w:rPr>
+    </w:lvl>
+    <w:lvl w:ilvl="7" w:tplc="04090003" w:tentative="1">
+      <w:start w:val="1"/>
+      <w:numFmt w:val="bullet"/>
+      <w:lvlText w:val="o"/>
+      <w:lvlJc w:val="left"/>
+      <w:pPr>
+        <w:ind w:left="5760" w:hanging="360"/>
+      </w:pPr>
+      <w:rPr>
+        <w:rFonts w:ascii="Courier New" w:hAnsi="Courier New" w:cs="Courier New" w:hint="default"/>
+      </w:rPr>
+    </w:lvl>
+    <w:lvl w:ilvl="8" w:tplc="04090005" w:tentative="1">
+      <w:start w:val="1"/>
+      <w:numFmt w:val="bullet"/>
+      <w:lvlText w:val=""/>
+      <w:lvlJc w:val="left"/>
+      <w:pPr>
+        <w:ind w:left="6480" w:hanging="360"/>
+      </w:pPr>
+      <w:rPr>
+        <w:rFonts w:ascii="Wingdings" w:hAnsi="Wingdings" w:hint="default"/>
+      </w:rPr>
+    </w:lvl>
+  </w:abstractNum>
+  <w:abstractNum w:abstractNumId="2" w15:restartNumberingAfterBreak="0">
     <w:nsid w:val="13317A2D"/>
     <w:multiLevelType w:val="hybridMultilevel"/>
     <w:tmpl w:val="D34EFCB8"/>
@@ -1452,7 +2342,7 @@
       </w:rPr>
     </w:lvl>
   </w:abstractNum>
-  <w:abstractNum w:abstractNumId="1" w15:restartNumberingAfterBreak="0">
+  <w:abstractNum w:abstractNumId="3" w15:restartNumberingAfterBreak="0">
     <w:nsid w:val="1D255C02"/>
     <w:multiLevelType w:val="hybridMultilevel"/>
     <w:tmpl w:val="950E9CF0"/>
@@ -1565,7 +2455,209 @@
       </w:rPr>
     </w:lvl>
   </w:abstractNum>
-  <w:abstractNum w:abstractNumId="2" w15:restartNumberingAfterBreak="0">
+  <w:abstractNum w:abstractNumId="4" w15:restartNumberingAfterBreak="0">
+    <w:nsid w:val="1E636396"/>
+    <w:multiLevelType w:val="hybridMultilevel"/>
+    <w:tmpl w:val="94E6C644"/>
+    <w:lvl w:ilvl="0" w:tplc="0409000F">
+      <w:start w:val="1"/>
+      <w:numFmt w:val="decimal"/>
+      <w:lvlText w:val="%1."/>
+      <w:lvlJc w:val="left"/>
+      <w:pPr>
+        <w:ind w:left="1080" w:hanging="360"/>
+      </w:pPr>
+    </w:lvl>
+    <w:lvl w:ilvl="1" w:tplc="04090001">
+      <w:start w:val="1"/>
+      <w:numFmt w:val="bullet"/>
+      <w:lvlText w:val=""/>
+      <w:lvlJc w:val="left"/>
+      <w:pPr>
+        <w:ind w:left="1800" w:hanging="360"/>
+      </w:pPr>
+      <w:rPr>
+        <w:rFonts w:ascii="Symbol" w:hAnsi="Symbol" w:hint="default"/>
+      </w:rPr>
+    </w:lvl>
+    <w:lvl w:ilvl="2" w:tplc="0409001B" w:tentative="1">
+      <w:start w:val="1"/>
+      <w:numFmt w:val="lowerRoman"/>
+      <w:lvlText w:val="%3."/>
+      <w:lvlJc w:val="right"/>
+      <w:pPr>
+        <w:ind w:left="2520" w:hanging="180"/>
+      </w:pPr>
+    </w:lvl>
+    <w:lvl w:ilvl="3" w:tplc="0409000F" w:tentative="1">
+      <w:start w:val="1"/>
+      <w:numFmt w:val="decimal"/>
+      <w:lvlText w:val="%4."/>
+      <w:lvlJc w:val="left"/>
+      <w:pPr>
+        <w:ind w:left="3240" w:hanging="360"/>
+      </w:pPr>
+    </w:lvl>
+    <w:lvl w:ilvl="4" w:tplc="04090019" w:tentative="1">
+      <w:start w:val="1"/>
+      <w:numFmt w:val="lowerLetter"/>
+      <w:lvlText w:val="%5."/>
+      <w:lvlJc w:val="left"/>
+      <w:pPr>
+        <w:ind w:left="3960" w:hanging="360"/>
+      </w:pPr>
+    </w:lvl>
+    <w:lvl w:ilvl="5" w:tplc="0409001B" w:tentative="1">
+      <w:start w:val="1"/>
+      <w:numFmt w:val="lowerRoman"/>
+      <w:lvlText w:val="%6."/>
+      <w:lvlJc w:val="right"/>
+      <w:pPr>
+        <w:ind w:left="4680" w:hanging="180"/>
+      </w:pPr>
+    </w:lvl>
+    <w:lvl w:ilvl="6" w:tplc="0409000F" w:tentative="1">
+      <w:start w:val="1"/>
+      <w:numFmt w:val="decimal"/>
+      <w:lvlText w:val="%7."/>
+      <w:lvlJc w:val="left"/>
+      <w:pPr>
+        <w:ind w:left="5400" w:hanging="360"/>
+      </w:pPr>
+    </w:lvl>
+    <w:lvl w:ilvl="7" w:tplc="04090019" w:tentative="1">
+      <w:start w:val="1"/>
+      <w:numFmt w:val="lowerLetter"/>
+      <w:lvlText w:val="%8."/>
+      <w:lvlJc w:val="left"/>
+      <w:pPr>
+        <w:ind w:left="6120" w:hanging="360"/>
+      </w:pPr>
+    </w:lvl>
+    <w:lvl w:ilvl="8" w:tplc="0409001B" w:tentative="1">
+      <w:start w:val="1"/>
+      <w:numFmt w:val="lowerRoman"/>
+      <w:lvlText w:val="%9."/>
+      <w:lvlJc w:val="right"/>
+      <w:pPr>
+        <w:ind w:left="6840" w:hanging="180"/>
+      </w:pPr>
+    </w:lvl>
+  </w:abstractNum>
+  <w:abstractNum w:abstractNumId="5" w15:restartNumberingAfterBreak="0">
+    <w:nsid w:val="20127F1B"/>
+    <w:multiLevelType w:val="hybridMultilevel"/>
+    <w:tmpl w:val="1092FF64"/>
+    <w:lvl w:ilvl="0" w:tplc="04090005">
+      <w:start w:val="1"/>
+      <w:numFmt w:val="bullet"/>
+      <w:lvlText w:val=""/>
+      <w:lvlJc w:val="left"/>
+      <w:pPr>
+        <w:ind w:left="720" w:hanging="360"/>
+      </w:pPr>
+      <w:rPr>
+        <w:rFonts w:ascii="Wingdings" w:hAnsi="Wingdings" w:hint="default"/>
+      </w:rPr>
+    </w:lvl>
+    <w:lvl w:ilvl="1" w:tplc="04090003">
+      <w:start w:val="1"/>
+      <w:numFmt w:val="bullet"/>
+      <w:lvlText w:val="o"/>
+      <w:lvlJc w:val="left"/>
+      <w:pPr>
+        <w:ind w:left="1440" w:hanging="360"/>
+      </w:pPr>
+      <w:rPr>
+        <w:rFonts w:ascii="Courier New" w:hAnsi="Courier New" w:cs="Courier New" w:hint="default"/>
+      </w:rPr>
+    </w:lvl>
+    <w:lvl w:ilvl="2" w:tplc="04090005">
+      <w:start w:val="1"/>
+      <w:numFmt w:val="bullet"/>
+      <w:lvlText w:val=""/>
+      <w:lvlJc w:val="left"/>
+      <w:pPr>
+        <w:ind w:left="2160" w:hanging="360"/>
+      </w:pPr>
+      <w:rPr>
+        <w:rFonts w:ascii="Wingdings" w:hAnsi="Wingdings" w:hint="default"/>
+      </w:rPr>
+    </w:lvl>
+    <w:lvl w:ilvl="3" w:tplc="04090001">
+      <w:start w:val="1"/>
+      <w:numFmt w:val="bullet"/>
+      <w:lvlText w:val=""/>
+      <w:lvlJc w:val="left"/>
+      <w:pPr>
+        <w:ind w:left="2880" w:hanging="360"/>
+      </w:pPr>
+      <w:rPr>
+        <w:rFonts w:ascii="Symbol" w:hAnsi="Symbol" w:hint="default"/>
+      </w:rPr>
+    </w:lvl>
+    <w:lvl w:ilvl="4" w:tplc="04090003" w:tentative="1">
+      <w:start w:val="1"/>
+      <w:numFmt w:val="bullet"/>
+      <w:lvlText w:val="o"/>
+      <w:lvlJc w:val="left"/>
+      <w:pPr>
+        <w:ind w:left="3600" w:hanging="360"/>
+      </w:pPr>
+      <w:rPr>
+        <w:rFonts w:ascii="Courier New" w:hAnsi="Courier New" w:cs="Courier New" w:hint="default"/>
+      </w:rPr>
+    </w:lvl>
+    <w:lvl w:ilvl="5" w:tplc="04090005" w:tentative="1">
+      <w:start w:val="1"/>
+      <w:numFmt w:val="bullet"/>
+      <w:lvlText w:val=""/>
+      <w:lvlJc w:val="left"/>
+      <w:pPr>
+        <w:ind w:left="4320" w:hanging="360"/>
+      </w:pPr>
+      <w:rPr>
+        <w:rFonts w:ascii="Wingdings" w:hAnsi="Wingdings" w:hint="default"/>
+      </w:rPr>
+    </w:lvl>
+    <w:lvl w:ilvl="6" w:tplc="04090001" w:tentative="1">
+      <w:start w:val="1"/>
+      <w:numFmt w:val="bullet"/>
+      <w:lvlText w:val=""/>
+      <w:lvlJc w:val="left"/>
+      <w:pPr>
+        <w:ind w:left="5040" w:hanging="360"/>
+      </w:pPr>
+      <w:rPr>
+        <w:rFonts w:ascii="Symbol" w:hAnsi="Symbol" w:hint="default"/>
+      </w:rPr>
+    </w:lvl>
+    <w:lvl w:ilvl="7" w:tplc="04090003" w:tentative="1">
+      <w:start w:val="1"/>
+      <w:numFmt w:val="bullet"/>
+      <w:lvlText w:val="o"/>
+      <w:lvlJc w:val="left"/>
+      <w:pPr>
+        <w:ind w:left="5760" w:hanging="360"/>
+      </w:pPr>
+      <w:rPr>
+        <w:rFonts w:ascii="Courier New" w:hAnsi="Courier New" w:cs="Courier New" w:hint="default"/>
+      </w:rPr>
+    </w:lvl>
+    <w:lvl w:ilvl="8" w:tplc="04090005" w:tentative="1">
+      <w:start w:val="1"/>
+      <w:numFmt w:val="bullet"/>
+      <w:lvlText w:val=""/>
+      <w:lvlJc w:val="left"/>
+      <w:pPr>
+        <w:ind w:left="6480" w:hanging="360"/>
+      </w:pPr>
+      <w:rPr>
+        <w:rFonts w:ascii="Wingdings" w:hAnsi="Wingdings" w:hint="default"/>
+      </w:rPr>
+    </w:lvl>
+  </w:abstractNum>
+  <w:abstractNum w:abstractNumId="6" w15:restartNumberingAfterBreak="0">
     <w:nsid w:val="2C7134A5"/>
     <w:multiLevelType w:val="hybridMultilevel"/>
     <w:tmpl w:val="AFDCF988"/>
@@ -1678,7 +2770,120 @@
       </w:rPr>
     </w:lvl>
   </w:abstractNum>
-  <w:abstractNum w:abstractNumId="3" w15:restartNumberingAfterBreak="0">
+  <w:abstractNum w:abstractNumId="7" w15:restartNumberingAfterBreak="0">
+    <w:nsid w:val="36691DCC"/>
+    <w:multiLevelType w:val="multilevel"/>
+    <w:tmpl w:val="1092FF64"/>
+    <w:lvl w:ilvl="0">
+      <w:start w:val="1"/>
+      <w:numFmt w:val="bullet"/>
+      <w:lvlText w:val=""/>
+      <w:lvlJc w:val="left"/>
+      <w:pPr>
+        <w:ind w:left="720" w:hanging="360"/>
+      </w:pPr>
+      <w:rPr>
+        <w:rFonts w:ascii="Wingdings" w:hAnsi="Wingdings" w:hint="default"/>
+      </w:rPr>
+    </w:lvl>
+    <w:lvl w:ilvl="1">
+      <w:start w:val="1"/>
+      <w:numFmt w:val="bullet"/>
+      <w:lvlText w:val="o"/>
+      <w:lvlJc w:val="left"/>
+      <w:pPr>
+        <w:ind w:left="1440" w:hanging="360"/>
+      </w:pPr>
+      <w:rPr>
+        <w:rFonts w:ascii="Courier New" w:hAnsi="Courier New" w:cs="Courier New" w:hint="default"/>
+      </w:rPr>
+    </w:lvl>
+    <w:lvl w:ilvl="2">
+      <w:start w:val="1"/>
+      <w:numFmt w:val="bullet"/>
+      <w:lvlText w:val=""/>
+      <w:lvlJc w:val="left"/>
+      <w:pPr>
+        <w:ind w:left="2160" w:hanging="360"/>
+      </w:pPr>
+      <w:rPr>
+        <w:rFonts w:ascii="Wingdings" w:hAnsi="Wingdings" w:hint="default"/>
+      </w:rPr>
+    </w:lvl>
+    <w:lvl w:ilvl="3">
+      <w:start w:val="1"/>
+      <w:numFmt w:val="bullet"/>
+      <w:lvlText w:val=""/>
+      <w:lvlJc w:val="left"/>
+      <w:pPr>
+        <w:ind w:left="2880" w:hanging="360"/>
+      </w:pPr>
+      <w:rPr>
+        <w:rFonts w:ascii="Symbol" w:hAnsi="Symbol" w:hint="default"/>
+      </w:rPr>
+    </w:lvl>
+    <w:lvl w:ilvl="4">
+      <w:start w:val="1"/>
+      <w:numFmt w:val="bullet"/>
+      <w:lvlText w:val="o"/>
+      <w:lvlJc w:val="left"/>
+      <w:pPr>
+        <w:ind w:left="3600" w:hanging="360"/>
+      </w:pPr>
+      <w:rPr>
+        <w:rFonts w:ascii="Courier New" w:hAnsi="Courier New" w:cs="Courier New" w:hint="default"/>
+      </w:rPr>
+    </w:lvl>
+    <w:lvl w:ilvl="5">
+      <w:start w:val="1"/>
+      <w:numFmt w:val="bullet"/>
+      <w:lvlText w:val=""/>
+      <w:lvlJc w:val="left"/>
+      <w:pPr>
+        <w:ind w:left="4320" w:hanging="360"/>
+      </w:pPr>
+      <w:rPr>
+        <w:rFonts w:ascii="Wingdings" w:hAnsi="Wingdings" w:hint="default"/>
+      </w:rPr>
+    </w:lvl>
+    <w:lvl w:ilvl="6">
+      <w:start w:val="1"/>
+      <w:numFmt w:val="bullet"/>
+      <w:lvlText w:val=""/>
+      <w:lvlJc w:val="left"/>
+      <w:pPr>
+        <w:ind w:left="5040" w:hanging="360"/>
+      </w:pPr>
+      <w:rPr>
+        <w:rFonts w:ascii="Symbol" w:hAnsi="Symbol" w:hint="default"/>
+      </w:rPr>
+    </w:lvl>
+    <w:lvl w:ilvl="7">
+      <w:start w:val="1"/>
+      <w:numFmt w:val="bullet"/>
+      <w:lvlText w:val="o"/>
+      <w:lvlJc w:val="left"/>
+      <w:pPr>
+        <w:ind w:left="5760" w:hanging="360"/>
+      </w:pPr>
+      <w:rPr>
+        <w:rFonts w:ascii="Courier New" w:hAnsi="Courier New" w:cs="Courier New" w:hint="default"/>
+      </w:rPr>
+    </w:lvl>
+    <w:lvl w:ilvl="8">
+      <w:start w:val="1"/>
+      <w:numFmt w:val="bullet"/>
+      <w:lvlText w:val=""/>
+      <w:lvlJc w:val="left"/>
+      <w:pPr>
+        <w:ind w:left="6480" w:hanging="360"/>
+      </w:pPr>
+      <w:rPr>
+        <w:rFonts w:ascii="Wingdings" w:hAnsi="Wingdings" w:hint="default"/>
+      </w:rPr>
+    </w:lvl>
+  </w:abstractNum>
+  <w:abstractNum w:abstractNumId="8" w15:restartNumberingAfterBreak="0">
     <w:nsid w:val="42CA7D70"/>
     <w:multiLevelType w:val="hybridMultilevel"/>
     <w:tmpl w:val="06AE9E9A"/>
@@ -1791,7 +2996,7 @@
       </w:rPr>
     </w:lvl>
   </w:abstractNum>
-  <w:abstractNum w:abstractNumId="4" w15:restartNumberingAfterBreak="0">
+  <w:abstractNum w:abstractNumId="9" w15:restartNumberingAfterBreak="0">
     <w:nsid w:val="47985749"/>
     <w:multiLevelType w:val="hybridMultilevel"/>
     <w:tmpl w:val="ADC01A86"/>
@@ -1905,19 +3110,34 @@
     </w:lvl>
   </w:abstractNum>
   <w:num w:numId="1">
+    <w:abstractNumId w:val="3"/>
+  </w:num>
+  <w:num w:numId="2">
+    <w:abstractNumId w:val="2"/>
+  </w:num>
+  <w:num w:numId="3">
+    <w:abstractNumId w:val="6"/>
+  </w:num>
+  <w:num w:numId="4">
+    <w:abstractNumId w:val="9"/>
+  </w:num>
+  <w:num w:numId="5">
+    <w:abstractNumId w:val="8"/>
+  </w:num>
+  <w:num w:numId="6">
+    <w:abstractNumId w:val="0"/>
+  </w:num>
+  <w:num w:numId="7">
+    <w:abstractNumId w:val="5"/>
+  </w:num>
+  <w:num w:numId="8">
+    <w:abstractNumId w:val="7"/>
+  </w:num>
+  <w:num w:numId="9">
     <w:abstractNumId w:val="1"/>
   </w:num>
-  <w:num w:numId="2">
-    <w:abstractNumId w:val="0"/>
-  </w:num>
-  <w:num w:numId="3">
-    <w:abstractNumId w:val="2"/>
-  </w:num>
-  <w:num w:numId="4">
+  <w:num w:numId="10">
     <w:abstractNumId w:val="4"/>
-  </w:num>
-  <w:num w:numId="5">
-    <w:abstractNumId w:val="3"/>
   </w:num>
 </w:numbering>
 </file>

</xml_diff>